<commit_message>
done some work on spec
</commit_message>
<xml_diff>
--- a/Project_Specification_v1.0.docx
+++ b/Project_Specification_v1.0.docx
@@ -1,6 +1,6 @@
 
 <file path=word/document.xml><?xml version="1.0" encoding="utf-8"?>
-<w:document xmlns:wpc="http://schemas.microsoft.com/office/word/2010/wordprocessingCanvas" xmlns:cx="http://schemas.microsoft.com/office/drawing/2014/chartex" xmlns:cx1="http://schemas.microsoft.com/office/drawing/2015/9/8/chartex" xmlns:cx2="http://schemas.microsoft.com/office/drawing/2015/10/21/chartex" xmlns:cx3="http://schemas.microsoft.com/office/drawing/2016/5/9/chartex" xmlns:cx4="http://schemas.microsoft.com/office/drawing/2016/5/10/chartex" xmlns:cx5="http://schemas.microsoft.com/office/drawing/2016/5/11/chartex" xmlns:cx6="http://schemas.microsoft.com/office/drawing/2016/5/12/chartex" xmlns:cx7="http://schemas.microsoft.com/office/drawing/2016/5/13/chartex" xmlns:cx8="http://schemas.microsoft.com/office/drawing/2016/5/14/chartex" xmlns:mc="http://schemas.openxmlformats.org/markup-compatibility/2006" xmlns:aink="http://schemas.microsoft.com/office/drawing/2016/ink" xmlns:am3d="http://schemas.microsoft.com/office/drawing/2017/model3d" xmlns:o="urn:schemas-microsoft-com:office:office" xmlns:r="http://schemas.openxmlformats.org/officeDocument/2006/relationships" xmlns:m="http://schemas.openxmlformats.org/officeDocument/2006/math" xmlns:v="urn:schemas-microsoft-com:vml" xmlns:wp14="http://schemas.microsoft.com/office/word/2010/wordprocessingDrawing" xmlns:wp="http://schemas.openxmlformats.org/drawingml/2006/wordprocessingDrawing" xmlns:w10="urn:schemas-microsoft-com:office:word" xmlns:w="http://schemas.openxmlformats.org/wordprocessingml/2006/main" xmlns:w14="http://schemas.microsoft.com/office/word/2010/wordml" xmlns:w15="http://schemas.microsoft.com/office/word/2012/wordml" xmlns:w16cex="http://schemas.microsoft.com/office/word/2018/wordml/cex" xmlns:w16cid="http://schemas.microsoft.com/office/word/2016/wordml/cid" xmlns:w16="http://schemas.microsoft.com/office/word/2018/wordml" xmlns:w16se="http://schemas.microsoft.com/office/word/2015/wordml/symex" xmlns:wpg="http://schemas.microsoft.com/office/word/2010/wordprocessingGroup" xmlns:wpi="http://schemas.microsoft.com/office/word/2010/wordprocessingInk" xmlns:wne="http://schemas.microsoft.com/office/word/2006/wordml" xmlns:wps="http://schemas.microsoft.com/office/word/2010/wordprocessingShape" mc:Ignorable="w14 w15 w16se w16cid w16 w16cex wp14">
+<w:document xmlns:wpc="http://schemas.microsoft.com/office/word/2010/wordprocessingCanvas" xmlns:cx="http://schemas.microsoft.com/office/drawing/2014/chartex" xmlns:cx1="http://schemas.microsoft.com/office/drawing/2015/9/8/chartex" xmlns:mc="http://schemas.openxmlformats.org/markup-compatibility/2006" xmlns:o="urn:schemas-microsoft-com:office:office" xmlns:r="http://schemas.openxmlformats.org/officeDocument/2006/relationships" xmlns:m="http://schemas.openxmlformats.org/officeDocument/2006/math" xmlns:v="urn:schemas-microsoft-com:vml" xmlns:wp14="http://schemas.microsoft.com/office/word/2010/wordprocessingDrawing" xmlns:wp="http://schemas.openxmlformats.org/drawingml/2006/wordprocessingDrawing" xmlns:w10="urn:schemas-microsoft-com:office:word" xmlns:w="http://schemas.openxmlformats.org/wordprocessingml/2006/main" xmlns:w14="http://schemas.microsoft.com/office/word/2010/wordml" xmlns:w15="http://schemas.microsoft.com/office/word/2012/wordml" xmlns:w16se="http://schemas.microsoft.com/office/word/2015/wordml/symex" xmlns:wpg="http://schemas.microsoft.com/office/word/2010/wordprocessingGroup" xmlns:wpi="http://schemas.microsoft.com/office/word/2010/wordprocessingInk" xmlns:wne="http://schemas.microsoft.com/office/word/2006/wordml" xmlns:wps="http://schemas.microsoft.com/office/word/2010/wordprocessingShape" mc:Ignorable="w14 w15 w16se wp14">
   <w:body>
     <w:p>
       <w:pPr>
@@ -103,11 +103,22 @@
         <w:pStyle w:val="Subtitle"/>
         <w:jc w:val="center"/>
       </w:pPr>
-      <w:r>
-        <w:t>Yordon Kitov</w:t>
-      </w:r>
-      <w:r>
-        <w:t xml:space="preserve"> –  </w:t>
+      <w:proofErr w:type="spellStart"/>
+      <w:r>
+        <w:t>Yordon</w:t>
+      </w:r>
+      <w:proofErr w:type="spellEnd"/>
+      <w:r>
+        <w:t xml:space="preserve"> Kitov</w:t>
+      </w:r>
+      <w:r>
+        <w:t xml:space="preserve"> – </w:t>
+      </w:r>
+      <w:r>
+        <w:t>170022161</w:t>
+      </w:r>
+      <w:r>
+        <w:t xml:space="preserve"> </w:t>
       </w:r>
       <w:r>
         <w:t xml:space="preserve"> </w:t>
@@ -187,7 +198,14 @@
           <w:sz w:val="22"/>
           <w:szCs w:val="22"/>
         </w:rPr>
-        <w:t>The application we are proposing to build, as part of the Cloud Computing module, is a …</w:t>
+        <w:t>The application we are proposing to build, as part of th</w:t>
+      </w:r>
+      <w:r>
+        <w:rPr>
+          <w:sz w:val="22"/>
+          <w:szCs w:val="22"/>
+        </w:rPr>
+        <w:t>e Cloud Computing module, is a web based notes application. For the cloud aspect of it, we will be using Amazon Web Services and more specifically – Simple Storage Service (S3). User will be able to log in, create notes, save them to the cloud, retrieve them, edit and delete them.</w:t>
       </w:r>
     </w:p>
     <w:p>
@@ -215,7 +233,14 @@
           <w:sz w:val="22"/>
           <w:szCs w:val="22"/>
         </w:rPr>
-        <w:t>The application is aimed at users …</w:t>
+        <w:t>The</w:t>
+      </w:r>
+      <w:r>
+        <w:rPr>
+          <w:sz w:val="22"/>
+          <w:szCs w:val="22"/>
+        </w:rPr>
+        <w:t xml:space="preserve"> application is aimed at users who prefer to have constant access to their reminders no matter of which computer machine they are using. Of course the application must be installed on that machine and there should be internet connection. This way, users will always be able to access notes and reminders that they have saved. This eliminates the risk of machine failure and losing everything that has been saved locally.</w:t>
       </w:r>
     </w:p>
     <w:p>
@@ -244,7 +269,95 @@
           <w:sz w:val="22"/>
           <w:szCs w:val="22"/>
         </w:rPr>
-        <w:t>The application will be coded in …</w:t>
+        <w:t>Th</w:t>
+      </w:r>
+      <w:r>
+        <w:rPr>
+          <w:sz w:val="22"/>
+          <w:szCs w:val="22"/>
+        </w:rPr>
+        <w:t>e application will be coded using Amazon Web Services IaaS solution S3. The language that will be used will be Python. Users will be able to register and their details will be saved on the cloud. That way multiple users will be able to us</w:t>
+      </w:r>
+      <w:bookmarkStart w:id="0" w:name="_GoBack"/>
+      <w:bookmarkEnd w:id="0"/>
+      <w:r>
+        <w:rPr>
+          <w:sz w:val="22"/>
+          <w:szCs w:val="22"/>
+        </w:rPr>
+        <w:t xml:space="preserve">e the same application on the same machine without looking at what others are saving. </w:t>
+      </w:r>
+    </w:p>
+    <w:p>
+      <w:pPr>
+        <w:ind w:left="720"/>
+        <w:rPr>
+          <w:sz w:val="22"/>
+          <w:szCs w:val="22"/>
+        </w:rPr>
+      </w:pPr>
+    </w:p>
+    <w:p>
+      <w:pPr>
+        <w:ind w:left="720"/>
+        <w:rPr>
+          <w:sz w:val="22"/>
+          <w:szCs w:val="22"/>
+        </w:rPr>
+      </w:pPr>
+      <w:r>
+        <w:rPr>
+          <w:sz w:val="22"/>
+          <w:szCs w:val="22"/>
+        </w:rPr>
+        <w:t xml:space="preserve">To access the Amazon servers, we will be using </w:t>
+      </w:r>
+      <w:r>
+        <w:rPr>
+          <w:i/>
+          <w:sz w:val="22"/>
+          <w:szCs w:val="22"/>
+        </w:rPr>
+        <w:t>boto3</w:t>
+      </w:r>
+      <w:r>
+        <w:rPr>
+          <w:sz w:val="22"/>
+          <w:szCs w:val="22"/>
+        </w:rPr>
+        <w:t xml:space="preserve"> API that has been provided by Amazon itself. It will allow us to access and manage the S3 buckets based on the logged in user. </w:t>
+      </w:r>
+      <w:r>
+        <w:rPr>
+          <w:sz w:val="22"/>
+          <w:szCs w:val="22"/>
+        </w:rPr>
+        <w:t xml:space="preserve"> </w:t>
+      </w:r>
+    </w:p>
+    <w:p>
+      <w:pPr>
+        <w:ind w:left="720"/>
+        <w:rPr>
+          <w:sz w:val="22"/>
+          <w:szCs w:val="22"/>
+        </w:rPr>
+      </w:pPr>
+    </w:p>
+    <w:p>
+      <w:pPr>
+        <w:ind w:left="720"/>
+        <w:rPr>
+          <w:sz w:val="22"/>
+          <w:szCs w:val="22"/>
+        </w:rPr>
+      </w:pPr>
+      <w:r>
+        <w:rPr>
+          <w:sz w:val="22"/>
+          <w:szCs w:val="22"/>
+        </w:rPr>
+        <w:t>……….</w:t>
       </w:r>
     </w:p>
     <w:p>
@@ -266,6 +379,34 @@
       </w:pPr>
       <w:r>
         <w:t>Graphical Representation of Components</w:t>
+      </w:r>
+    </w:p>
+    <w:p>
+      <w:r>
+        <w:pict w14:anchorId="1892E75A">
+          <v:shapetype id="_x0000_t75" coordsize="21600,21600" o:spt="75" o:preferrelative="t" path="m@4@5l@4@11@9@11@9@5xe" filled="f" stroked="f">
+            <v:stroke joinstyle="miter"/>
+            <v:formulas>
+              <v:f eqn="if lineDrawn pixelLineWidth 0"/>
+              <v:f eqn="sum @0 1 0"/>
+              <v:f eqn="sum 0 0 @1"/>
+              <v:f eqn="prod @2 1 2"/>
+              <v:f eqn="prod @3 21600 pixelWidth"/>
+              <v:f eqn="prod @3 21600 pixelHeight"/>
+              <v:f eqn="sum @0 0 1"/>
+              <v:f eqn="prod @6 1 2"/>
+              <v:f eqn="prod @7 21600 pixelWidth"/>
+              <v:f eqn="sum @8 21600 0"/>
+              <v:f eqn="prod @7 21600 pixelHeight"/>
+              <v:f eqn="sum @10 21600 0"/>
+            </v:formulas>
+            <v:path o:extrusionok="f" gradientshapeok="t" o:connecttype="rect"/>
+            <o:lock v:ext="edit" aspectratio="t"/>
+          </v:shapetype>
+          <v:shape id="_x0000_i1027" type="#_x0000_t75" style="width:378pt;height:225pt">
+            <v:imagedata r:id="rId5" o:title="Blank diagram"/>
+          </v:shape>
+        </w:pict>
       </w:r>
     </w:p>
     <w:p/>
@@ -426,7 +567,7 @@
 </file>
 
 <file path=word/numbering.xml><?xml version="1.0" encoding="utf-8"?>
-<w:numbering xmlns:wpc="http://schemas.microsoft.com/office/word/2010/wordprocessingCanvas" xmlns:cx="http://schemas.microsoft.com/office/drawing/2014/chartex" xmlns:cx1="http://schemas.microsoft.com/office/drawing/2015/9/8/chartex" xmlns:cx2="http://schemas.microsoft.com/office/drawing/2015/10/21/chartex" xmlns:cx3="http://schemas.microsoft.com/office/drawing/2016/5/9/chartex" xmlns:cx4="http://schemas.microsoft.com/office/drawing/2016/5/10/chartex" xmlns:cx5="http://schemas.microsoft.com/office/drawing/2016/5/11/chartex" xmlns:cx6="http://schemas.microsoft.com/office/drawing/2016/5/12/chartex" xmlns:cx7="http://schemas.microsoft.com/office/drawing/2016/5/13/chartex" xmlns:cx8="http://schemas.microsoft.com/office/drawing/2016/5/14/chartex" xmlns:mc="http://schemas.openxmlformats.org/markup-compatibility/2006" xmlns:aink="http://schemas.microsoft.com/office/drawing/2016/ink" xmlns:am3d="http://schemas.microsoft.com/office/drawing/2017/model3d" xmlns:o="urn:schemas-microsoft-com:office:office" xmlns:r="http://schemas.openxmlformats.org/officeDocument/2006/relationships" xmlns:m="http://schemas.openxmlformats.org/officeDocument/2006/math" xmlns:v="urn:schemas-microsoft-com:vml" xmlns:wp14="http://schemas.microsoft.com/office/word/2010/wordprocessingDrawing" xmlns:wp="http://schemas.openxmlformats.org/drawingml/2006/wordprocessingDrawing" xmlns:w10="urn:schemas-microsoft-com:office:word" xmlns:w="http://schemas.openxmlformats.org/wordprocessingml/2006/main" xmlns:w14="http://schemas.microsoft.com/office/word/2010/wordml" xmlns:w15="http://schemas.microsoft.com/office/word/2012/wordml" xmlns:w16cex="http://schemas.microsoft.com/office/word/2018/wordml/cex" xmlns:w16cid="http://schemas.microsoft.com/office/word/2016/wordml/cid" xmlns:w16="http://schemas.microsoft.com/office/word/2018/wordml" xmlns:w16se="http://schemas.microsoft.com/office/word/2015/wordml/symex" xmlns:wpg="http://schemas.microsoft.com/office/word/2010/wordprocessingGroup" xmlns:wpi="http://schemas.microsoft.com/office/word/2010/wordprocessingInk" xmlns:wne="http://schemas.microsoft.com/office/word/2006/wordml" xmlns:wps="http://schemas.microsoft.com/office/word/2010/wordprocessingShape" mc:Ignorable="w14 w15 w16se w16cid w16 w16cex wp14">
+<w:numbering xmlns:wpc="http://schemas.microsoft.com/office/word/2010/wordprocessingCanvas" xmlns:cx="http://schemas.microsoft.com/office/drawing/2014/chartex" xmlns:cx1="http://schemas.microsoft.com/office/drawing/2015/9/8/chartex" xmlns:mc="http://schemas.openxmlformats.org/markup-compatibility/2006" xmlns:o="urn:schemas-microsoft-com:office:office" xmlns:r="http://schemas.openxmlformats.org/officeDocument/2006/relationships" xmlns:m="http://schemas.openxmlformats.org/officeDocument/2006/math" xmlns:v="urn:schemas-microsoft-com:vml" xmlns:wp14="http://schemas.microsoft.com/office/word/2010/wordprocessingDrawing" xmlns:wp="http://schemas.openxmlformats.org/drawingml/2006/wordprocessingDrawing" xmlns:w10="urn:schemas-microsoft-com:office:word" xmlns:w="http://schemas.openxmlformats.org/wordprocessingml/2006/main" xmlns:w14="http://schemas.microsoft.com/office/word/2010/wordml" xmlns:w15="http://schemas.microsoft.com/office/word/2012/wordml" xmlns:w16se="http://schemas.microsoft.com/office/word/2015/wordml/symex" xmlns:wpg="http://schemas.microsoft.com/office/word/2010/wordprocessingGroup" xmlns:wpi="http://schemas.microsoft.com/office/word/2010/wordprocessingInk" xmlns:wne="http://schemas.microsoft.com/office/word/2006/wordml" xmlns:wps="http://schemas.microsoft.com/office/word/2010/wordprocessingShape" mc:Ignorable="w14 w15 w16se wp14">
   <w:abstractNum w:abstractNumId="0" w15:restartNumberingAfterBreak="0">
     <w:nsid w:val="0437591E"/>
     <w:multiLevelType w:val="hybridMultilevel"/>
@@ -707,7 +848,7 @@
 </file>
 
 <file path=word/styles.xml><?xml version="1.0" encoding="utf-8"?>
-<w:styles xmlns:mc="http://schemas.openxmlformats.org/markup-compatibility/2006" xmlns:r="http://schemas.openxmlformats.org/officeDocument/2006/relationships" xmlns:w="http://schemas.openxmlformats.org/wordprocessingml/2006/main" xmlns:w14="http://schemas.microsoft.com/office/word/2010/wordml" xmlns:w15="http://schemas.microsoft.com/office/word/2012/wordml" xmlns:w16cex="http://schemas.microsoft.com/office/word/2018/wordml/cex" xmlns:w16cid="http://schemas.microsoft.com/office/word/2016/wordml/cid" xmlns:w16="http://schemas.microsoft.com/office/word/2018/wordml" xmlns:w16se="http://schemas.microsoft.com/office/word/2015/wordml/symex" mc:Ignorable="w14 w15 w16se w16cid w16 w16cex">
+<w:styles xmlns:mc="http://schemas.openxmlformats.org/markup-compatibility/2006" xmlns:r="http://schemas.openxmlformats.org/officeDocument/2006/relationships" xmlns:w="http://schemas.openxmlformats.org/wordprocessingml/2006/main" xmlns:w14="http://schemas.microsoft.com/office/word/2010/wordml" xmlns:w15="http://schemas.microsoft.com/office/word/2012/wordml" xmlns:w16se="http://schemas.microsoft.com/office/word/2015/wordml/symex" mc:Ignorable="w14 w15 w16se">
   <w:docDefaults>
     <w:rPrDefault>
       <w:rPr>
@@ -719,7 +860,7 @@
     </w:rPrDefault>
     <w:pPrDefault/>
   </w:docDefaults>
-  <w:latentStyles w:defLockedState="0" w:defUIPriority="99" w:defSemiHidden="0" w:defUnhideWhenUsed="0" w:defQFormat="0" w:count="376">
+  <w:latentStyles w:defLockedState="0" w:defUIPriority="99" w:defSemiHidden="0" w:defUnhideWhenUsed="0" w:defQFormat="0" w:count="371">
     <w:lsdException w:name="Normal" w:uiPriority="0" w:qFormat="1"/>
     <w:lsdException w:name="heading 1" w:uiPriority="9" w:qFormat="1"/>
     <w:lsdException w:name="heading 2" w:semiHidden="1" w:uiPriority="9" w:unhideWhenUsed="1" w:qFormat="1"/>
@@ -1091,11 +1232,6 @@
     <w:lsdException w:name="List Table 5 Dark Accent 6" w:uiPriority="50"/>
     <w:lsdException w:name="List Table 6 Colorful Accent 6" w:uiPriority="51"/>
     <w:lsdException w:name="List Table 7 Colorful Accent 6" w:uiPriority="52"/>
-    <w:lsdException w:name="Mention" w:semiHidden="1" w:unhideWhenUsed="1"/>
-    <w:lsdException w:name="Smart Hyperlink" w:semiHidden="1" w:unhideWhenUsed="1"/>
-    <w:lsdException w:name="Hashtag" w:semiHidden="1" w:unhideWhenUsed="1"/>
-    <w:lsdException w:name="Unresolved Mention" w:semiHidden="1" w:unhideWhenUsed="1"/>
-    <w:lsdException w:name="Smart Link" w:semiHidden="1" w:unhideWhenUsed="1"/>
   </w:latentStyles>
   <w:style w:type="paragraph" w:default="1" w:styleId="Normal">
     <w:name w:val="Normal"/>

</xml_diff>

<commit_message>
Update on Requirements, Users and Implementation.
</commit_message>
<xml_diff>
--- a/Project_Specification_v1.0.docx
+++ b/Project_Specification_v1.0.docx
@@ -1,6 +1,6 @@
 
 <file path=word/document.xml><?xml version="1.0" encoding="utf-8"?>
-<w:document xmlns:wpc="http://schemas.microsoft.com/office/word/2010/wordprocessingCanvas" xmlns:cx="http://schemas.microsoft.com/office/drawing/2014/chartex" xmlns:cx1="http://schemas.microsoft.com/office/drawing/2015/9/8/chartex" xmlns:mc="http://schemas.openxmlformats.org/markup-compatibility/2006" xmlns:o="urn:schemas-microsoft-com:office:office" xmlns:r="http://schemas.openxmlformats.org/officeDocument/2006/relationships" xmlns:m="http://schemas.openxmlformats.org/officeDocument/2006/math" xmlns:v="urn:schemas-microsoft-com:vml" xmlns:wp14="http://schemas.microsoft.com/office/word/2010/wordprocessingDrawing" xmlns:wp="http://schemas.openxmlformats.org/drawingml/2006/wordprocessingDrawing" xmlns:w10="urn:schemas-microsoft-com:office:word" xmlns:w="http://schemas.openxmlformats.org/wordprocessingml/2006/main" xmlns:w14="http://schemas.microsoft.com/office/word/2010/wordml" xmlns:w15="http://schemas.microsoft.com/office/word/2012/wordml" xmlns:w16se="http://schemas.microsoft.com/office/word/2015/wordml/symex" xmlns:wpg="http://schemas.microsoft.com/office/word/2010/wordprocessingGroup" xmlns:wpi="http://schemas.microsoft.com/office/word/2010/wordprocessingInk" xmlns:wne="http://schemas.microsoft.com/office/word/2006/wordml" xmlns:wps="http://schemas.microsoft.com/office/word/2010/wordprocessingShape" mc:Ignorable="w14 w15 w16se wp14">
+<w:document xmlns:wpc="http://schemas.microsoft.com/office/word/2010/wordprocessingCanvas" xmlns:cx="http://schemas.microsoft.com/office/drawing/2014/chartex" xmlns:cx1="http://schemas.microsoft.com/office/drawing/2015/9/8/chartex" xmlns:cx2="http://schemas.microsoft.com/office/drawing/2015/10/21/chartex" xmlns:cx3="http://schemas.microsoft.com/office/drawing/2016/5/9/chartex" xmlns:cx4="http://schemas.microsoft.com/office/drawing/2016/5/10/chartex" xmlns:cx5="http://schemas.microsoft.com/office/drawing/2016/5/11/chartex" xmlns:cx6="http://schemas.microsoft.com/office/drawing/2016/5/12/chartex" xmlns:cx7="http://schemas.microsoft.com/office/drawing/2016/5/13/chartex" xmlns:cx8="http://schemas.microsoft.com/office/drawing/2016/5/14/chartex" xmlns:mc="http://schemas.openxmlformats.org/markup-compatibility/2006" xmlns:aink="http://schemas.microsoft.com/office/drawing/2016/ink" xmlns:am3d="http://schemas.microsoft.com/office/drawing/2017/model3d" xmlns:o="urn:schemas-microsoft-com:office:office" xmlns:r="http://schemas.openxmlformats.org/officeDocument/2006/relationships" xmlns:m="http://schemas.openxmlformats.org/officeDocument/2006/math" xmlns:v="urn:schemas-microsoft-com:vml" xmlns:wp14="http://schemas.microsoft.com/office/word/2010/wordprocessingDrawing" xmlns:wp="http://schemas.openxmlformats.org/drawingml/2006/wordprocessingDrawing" xmlns:w10="urn:schemas-microsoft-com:office:word" xmlns:w="http://schemas.openxmlformats.org/wordprocessingml/2006/main" xmlns:w14="http://schemas.microsoft.com/office/word/2010/wordml" xmlns:w15="http://schemas.microsoft.com/office/word/2012/wordml" xmlns:w16cex="http://schemas.microsoft.com/office/word/2018/wordml/cex" xmlns:w16cid="http://schemas.microsoft.com/office/word/2016/wordml/cid" xmlns:w16="http://schemas.microsoft.com/office/word/2018/wordml" xmlns:w16se="http://schemas.microsoft.com/office/word/2015/wordml/symex" xmlns:wpg="http://schemas.microsoft.com/office/word/2010/wordprocessingGroup" xmlns:wpi="http://schemas.microsoft.com/office/word/2010/wordprocessingInk" xmlns:wne="http://schemas.microsoft.com/office/word/2006/wordml" xmlns:wps="http://schemas.microsoft.com/office/word/2010/wordprocessingShape" mc:Ignorable="w14 w15 w16se w16cid w16 w16cex wp14">
   <w:body>
     <w:p>
       <w:pPr>
@@ -103,13 +103,8 @@
         <w:pStyle w:val="Subtitle"/>
         <w:jc w:val="center"/>
       </w:pPr>
-      <w:proofErr w:type="spellStart"/>
-      <w:r>
-        <w:t>Yordon</w:t>
-      </w:r>
-      <w:proofErr w:type="spellEnd"/>
-      <w:r>
-        <w:t xml:space="preserve"> Kitov</w:t>
+      <w:r>
+        <w:t>Yordon Kitov</w:t>
       </w:r>
       <w:r>
         <w:t xml:space="preserve"> – </w:t>
@@ -207,6 +202,13 @@
         </w:rPr>
         <w:t>e Cloud Computing module, is a web based notes application. For the cloud aspect of it, we will be using Amazon Web Services and more specifically – Simple Storage Service (S3). User will be able to log in, create notes, save them to the cloud, retrieve them, edit and delete them.</w:t>
       </w:r>
+      <w:r>
+        <w:rPr>
+          <w:sz w:val="22"/>
+          <w:szCs w:val="22"/>
+        </w:rPr>
+        <w:t xml:space="preserve"> </w:t>
+      </w:r>
     </w:p>
     <w:p>
       <w:pPr>
@@ -240,7 +242,56 @@
           <w:sz w:val="22"/>
           <w:szCs w:val="22"/>
         </w:rPr>
-        <w:t xml:space="preserve"> application is aimed at users who prefer to have constant access to their reminders no matter of which computer machine they are using. Of course the application must be installed on that machine and there should be internet connection. This way, users will always be able to access notes and reminders that they have saved. This eliminates the risk of machine failure and losing everything that has been saved locally.</w:t>
+        <w:t xml:space="preserve"> application is aimed at users who prefer to have constant access to their reminders no matter of which computer machine they are using</w:t>
+      </w:r>
+      <w:r>
+        <w:rPr>
+          <w:sz w:val="22"/>
+          <w:szCs w:val="22"/>
+        </w:rPr>
+        <w:t>, therefore</w:t>
+      </w:r>
+      <w:r>
+        <w:rPr>
+          <w:sz w:val="22"/>
+          <w:szCs w:val="22"/>
+        </w:rPr>
+        <w:t xml:space="preserve"> universal accessibility of the app on multiple computers will be unbounded</w:t>
+      </w:r>
+      <w:r>
+        <w:rPr>
+          <w:sz w:val="22"/>
+          <w:szCs w:val="22"/>
+        </w:rPr>
+        <w:t xml:space="preserve">. </w:t>
+      </w:r>
+      <w:r>
+        <w:rPr>
+          <w:sz w:val="22"/>
+          <w:szCs w:val="22"/>
+        </w:rPr>
+        <w:t>This guarantees in the events of data loss through local systems malfunctioning, the user will be able to retrieve their notes from an online database</w:t>
+      </w:r>
+      <w:r>
+        <w:rPr>
+          <w:sz w:val="22"/>
+          <w:szCs w:val="22"/>
+        </w:rPr>
+        <w:t xml:space="preserve"> which not only safeguards the data using encryption but also preventing data loss</w:t>
+      </w:r>
+      <w:r>
+        <w:rPr>
+          <w:sz w:val="22"/>
+          <w:szCs w:val="22"/>
+        </w:rPr>
+        <w:t xml:space="preserve">. </w:t>
+      </w:r>
+      <w:r>
+        <w:rPr>
+          <w:sz w:val="22"/>
+          <w:szCs w:val="22"/>
+        </w:rPr>
+        <w:t>Of course the application must be installed on that machine and there should be internet connection. This way, users will always be able to access notes and reminders that they have saved. This eliminates the risk of machine failure and losing everything that has been saved locally.</w:t>
       </w:r>
     </w:p>
     <w:p>
@@ -276,16 +327,105 @@
           <w:sz w:val="22"/>
           <w:szCs w:val="22"/>
         </w:rPr>
-        <w:t>e application will be coded using Amazon Web Services IaaS solution S3. The language that will be used will be Python. Users will be able to register and their details will be saved on the cloud. That way multiple users will be able to us</w:t>
-      </w:r>
-      <w:bookmarkStart w:id="0" w:name="_GoBack"/>
-      <w:bookmarkEnd w:id="0"/>
-      <w:r>
-        <w:rPr>
-          <w:sz w:val="22"/>
-          <w:szCs w:val="22"/>
-        </w:rPr>
-        <w:t xml:space="preserve">e the same application on the same machine without looking at what others are saving. </w:t>
+        <w:t>e application will be coded using Amazon Web Services IaaS solution S3</w:t>
+      </w:r>
+      <w:r>
+        <w:rPr>
+          <w:sz w:val="22"/>
+          <w:szCs w:val="22"/>
+        </w:rPr>
+        <w:t xml:space="preserve"> this emphasises focus on using platform as a service (PaaS) cloud infrastructure</w:t>
+      </w:r>
+      <w:r>
+        <w:rPr>
+          <w:sz w:val="22"/>
+          <w:szCs w:val="22"/>
+        </w:rPr>
+        <w:t xml:space="preserve">. The </w:t>
+      </w:r>
+      <w:r>
+        <w:rPr>
+          <w:sz w:val="22"/>
+          <w:szCs w:val="22"/>
+        </w:rPr>
+        <w:t xml:space="preserve">main application will be written in </w:t>
+      </w:r>
+      <w:r>
+        <w:rPr>
+          <w:sz w:val="22"/>
+          <w:szCs w:val="22"/>
+        </w:rPr>
+        <w:t>Python</w:t>
+      </w:r>
+      <w:r>
+        <w:rPr>
+          <w:sz w:val="22"/>
+          <w:szCs w:val="22"/>
+        </w:rPr>
+        <w:t xml:space="preserve"> </w:t>
+      </w:r>
+      <w:r>
+        <w:rPr>
+          <w:sz w:val="22"/>
+          <w:szCs w:val="22"/>
+        </w:rPr>
+        <w:t>that will utilise data storage capabilities from Amazon S3</w:t>
+      </w:r>
+      <w:r>
+        <w:rPr>
+          <w:sz w:val="22"/>
+          <w:szCs w:val="22"/>
+        </w:rPr>
+        <w:t xml:space="preserve">. The Cloud Dataspace service from S3 offers to </w:t>
+      </w:r>
+      <w:r>
+        <w:rPr>
+          <w:sz w:val="22"/>
+          <w:szCs w:val="22"/>
+        </w:rPr>
+        <w:t>store and retriev</w:t>
+      </w:r>
+      <w:r>
+        <w:rPr>
+          <w:sz w:val="22"/>
+          <w:szCs w:val="22"/>
+        </w:rPr>
+        <w:t>e any amounts of data from anywhere but also supports the universal accessibility of the app mentioned earlier</w:t>
+      </w:r>
+      <w:r>
+        <w:rPr>
+          <w:sz w:val="22"/>
+          <w:szCs w:val="22"/>
+        </w:rPr>
+        <w:t>.</w:t>
+      </w:r>
+      <w:r>
+        <w:rPr>
+          <w:sz w:val="22"/>
+          <w:szCs w:val="22"/>
+        </w:rPr>
+        <w:t xml:space="preserve"> </w:t>
+      </w:r>
+      <w:r>
+        <w:rPr>
+          <w:sz w:val="22"/>
+          <w:szCs w:val="22"/>
+        </w:rPr>
+        <w:t xml:space="preserve">Users will be able to </w:t>
+      </w:r>
+      <w:r>
+        <w:rPr>
+          <w:sz w:val="22"/>
+          <w:szCs w:val="22"/>
+        </w:rPr>
+        <w:t>register,</w:t>
+      </w:r>
+      <w:r>
+        <w:rPr>
+          <w:sz w:val="22"/>
+          <w:szCs w:val="22"/>
+        </w:rPr>
+        <w:t xml:space="preserve"> and their details will be saved on the cloud. That way multiple users will be able to use the same application on the same machine without looking at what others are saving. </w:t>
       </w:r>
     </w:p>
     <w:p>
@@ -383,6 +523,9 @@
     </w:p>
     <w:p>
       <w:r>
+        <w:rPr>
+          <w:noProof/>
+        </w:rPr>
         <w:pict w14:anchorId="1892E75A">
           <v:shapetype id="_x0000_t75" coordsize="21600,21600" o:spt="75" o:preferrelative="t" path="m@4@5l@4@11@9@11@9@5xe" filled="f" stroked="f">
             <v:stroke joinstyle="miter"/>
@@ -403,7 +546,7 @@
             <v:path o:extrusionok="f" gradientshapeok="t" o:connecttype="rect"/>
             <o:lock v:ext="edit" aspectratio="t"/>
           </v:shapetype>
-          <v:shape id="_x0000_i1027" type="#_x0000_t75" style="width:378pt;height:225pt">
+          <v:shape id="_x0000_i1025" type="#_x0000_t75" alt="" style="width:377.85pt;height:224.95pt;mso-width-percent:0;mso-height-percent:0;mso-width-percent:0;mso-height-percent:0">
             <v:imagedata r:id="rId5" o:title="Blank diagram"/>
           </v:shape>
         </w:pict>
@@ -419,9 +562,17 @@
         </w:numPr>
       </w:pPr>
       <w:r>
+        <w:lastRenderedPageBreak/>
         <w:t>Database Schema</w:t>
       </w:r>
     </w:p>
+    <w:p/>
+    <w:p>
+      <w:pPr>
+        <w:ind w:left="1080"/>
+      </w:pPr>
+    </w:p>
+    <w:p/>
     <w:p>
       <w:pPr>
         <w:pStyle w:val="Heading1"/>
@@ -567,7 +718,7 @@
 </file>
 
 <file path=word/numbering.xml><?xml version="1.0" encoding="utf-8"?>
-<w:numbering xmlns:wpc="http://schemas.microsoft.com/office/word/2010/wordprocessingCanvas" xmlns:cx="http://schemas.microsoft.com/office/drawing/2014/chartex" xmlns:cx1="http://schemas.microsoft.com/office/drawing/2015/9/8/chartex" xmlns:mc="http://schemas.openxmlformats.org/markup-compatibility/2006" xmlns:o="urn:schemas-microsoft-com:office:office" xmlns:r="http://schemas.openxmlformats.org/officeDocument/2006/relationships" xmlns:m="http://schemas.openxmlformats.org/officeDocument/2006/math" xmlns:v="urn:schemas-microsoft-com:vml" xmlns:wp14="http://schemas.microsoft.com/office/word/2010/wordprocessingDrawing" xmlns:wp="http://schemas.openxmlformats.org/drawingml/2006/wordprocessingDrawing" xmlns:w10="urn:schemas-microsoft-com:office:word" xmlns:w="http://schemas.openxmlformats.org/wordprocessingml/2006/main" xmlns:w14="http://schemas.microsoft.com/office/word/2010/wordml" xmlns:w15="http://schemas.microsoft.com/office/word/2012/wordml" xmlns:w16se="http://schemas.microsoft.com/office/word/2015/wordml/symex" xmlns:wpg="http://schemas.microsoft.com/office/word/2010/wordprocessingGroup" xmlns:wpi="http://schemas.microsoft.com/office/word/2010/wordprocessingInk" xmlns:wne="http://schemas.microsoft.com/office/word/2006/wordml" xmlns:wps="http://schemas.microsoft.com/office/word/2010/wordprocessingShape" mc:Ignorable="w14 w15 w16se wp14">
+<w:numbering xmlns:wpc="http://schemas.microsoft.com/office/word/2010/wordprocessingCanvas" xmlns:cx="http://schemas.microsoft.com/office/drawing/2014/chartex" xmlns:cx1="http://schemas.microsoft.com/office/drawing/2015/9/8/chartex" xmlns:cx2="http://schemas.microsoft.com/office/drawing/2015/10/21/chartex" xmlns:cx3="http://schemas.microsoft.com/office/drawing/2016/5/9/chartex" xmlns:cx4="http://schemas.microsoft.com/office/drawing/2016/5/10/chartex" xmlns:cx5="http://schemas.microsoft.com/office/drawing/2016/5/11/chartex" xmlns:cx6="http://schemas.microsoft.com/office/drawing/2016/5/12/chartex" xmlns:cx7="http://schemas.microsoft.com/office/drawing/2016/5/13/chartex" xmlns:cx8="http://schemas.microsoft.com/office/drawing/2016/5/14/chartex" xmlns:mc="http://schemas.openxmlformats.org/markup-compatibility/2006" xmlns:aink="http://schemas.microsoft.com/office/drawing/2016/ink" xmlns:am3d="http://schemas.microsoft.com/office/drawing/2017/model3d" xmlns:o="urn:schemas-microsoft-com:office:office" xmlns:r="http://schemas.openxmlformats.org/officeDocument/2006/relationships" xmlns:m="http://schemas.openxmlformats.org/officeDocument/2006/math" xmlns:v="urn:schemas-microsoft-com:vml" xmlns:wp14="http://schemas.microsoft.com/office/word/2010/wordprocessingDrawing" xmlns:wp="http://schemas.openxmlformats.org/drawingml/2006/wordprocessingDrawing" xmlns:w10="urn:schemas-microsoft-com:office:word" xmlns:w="http://schemas.openxmlformats.org/wordprocessingml/2006/main" xmlns:w14="http://schemas.microsoft.com/office/word/2010/wordml" xmlns:w15="http://schemas.microsoft.com/office/word/2012/wordml" xmlns:w16cex="http://schemas.microsoft.com/office/word/2018/wordml/cex" xmlns:w16cid="http://schemas.microsoft.com/office/word/2016/wordml/cid" xmlns:w16="http://schemas.microsoft.com/office/word/2018/wordml" xmlns:w16se="http://schemas.microsoft.com/office/word/2015/wordml/symex" xmlns:wpg="http://schemas.microsoft.com/office/word/2010/wordprocessingGroup" xmlns:wpi="http://schemas.microsoft.com/office/word/2010/wordprocessingInk" xmlns:wne="http://schemas.microsoft.com/office/word/2006/wordml" xmlns:wps="http://schemas.microsoft.com/office/word/2010/wordprocessingShape" mc:Ignorable="w14 w15 w16se w16cid w16 w16cex wp14">
   <w:abstractNum w:abstractNumId="0" w15:restartNumberingAfterBreak="0">
     <w:nsid w:val="0437591E"/>
     <w:multiLevelType w:val="hybridMultilevel"/>
@@ -848,7 +999,7 @@
 </file>
 
 <file path=word/styles.xml><?xml version="1.0" encoding="utf-8"?>
-<w:styles xmlns:mc="http://schemas.openxmlformats.org/markup-compatibility/2006" xmlns:r="http://schemas.openxmlformats.org/officeDocument/2006/relationships" xmlns:w="http://schemas.openxmlformats.org/wordprocessingml/2006/main" xmlns:w14="http://schemas.microsoft.com/office/word/2010/wordml" xmlns:w15="http://schemas.microsoft.com/office/word/2012/wordml" xmlns:w16se="http://schemas.microsoft.com/office/word/2015/wordml/symex" mc:Ignorable="w14 w15 w16se">
+<w:styles xmlns:mc="http://schemas.openxmlformats.org/markup-compatibility/2006" xmlns:r="http://schemas.openxmlformats.org/officeDocument/2006/relationships" xmlns:w="http://schemas.openxmlformats.org/wordprocessingml/2006/main" xmlns:w14="http://schemas.microsoft.com/office/word/2010/wordml" xmlns:w15="http://schemas.microsoft.com/office/word/2012/wordml" xmlns:w16cex="http://schemas.microsoft.com/office/word/2018/wordml/cex" xmlns:w16cid="http://schemas.microsoft.com/office/word/2016/wordml/cid" xmlns:w16="http://schemas.microsoft.com/office/word/2018/wordml" xmlns:w16se="http://schemas.microsoft.com/office/word/2015/wordml/symex" mc:Ignorable="w14 w15 w16se w16cid w16 w16cex">
   <w:docDefaults>
     <w:rPrDefault>
       <w:rPr>
@@ -860,7 +1011,7 @@
     </w:rPrDefault>
     <w:pPrDefault/>
   </w:docDefaults>
-  <w:latentStyles w:defLockedState="0" w:defUIPriority="99" w:defSemiHidden="0" w:defUnhideWhenUsed="0" w:defQFormat="0" w:count="371">
+  <w:latentStyles w:defLockedState="0" w:defUIPriority="99" w:defSemiHidden="0" w:defUnhideWhenUsed="0" w:defQFormat="0" w:count="376">
     <w:lsdException w:name="Normal" w:uiPriority="0" w:qFormat="1"/>
     <w:lsdException w:name="heading 1" w:uiPriority="9" w:qFormat="1"/>
     <w:lsdException w:name="heading 2" w:semiHidden="1" w:uiPriority="9" w:unhideWhenUsed="1" w:qFormat="1"/>
@@ -966,7 +1117,6 @@
     <w:lsdException w:name="HTML Sample" w:semiHidden="1" w:unhideWhenUsed="1"/>
     <w:lsdException w:name="HTML Typewriter" w:semiHidden="1" w:unhideWhenUsed="1"/>
     <w:lsdException w:name="HTML Variable" w:semiHidden="1" w:unhideWhenUsed="1"/>
-    <w:lsdException w:name="Normal Table" w:semiHidden="1" w:unhideWhenUsed="1"/>
     <w:lsdException w:name="annotation subject" w:semiHidden="1" w:unhideWhenUsed="1"/>
     <w:lsdException w:name="No List" w:semiHidden="1" w:unhideWhenUsed="1"/>
     <w:lsdException w:name="Outline List 1" w:semiHidden="1" w:unhideWhenUsed="1"/>
@@ -1009,11 +1159,8 @@
     <w:lsdException w:name="Table Contemporary" w:semiHidden="1" w:unhideWhenUsed="1"/>
     <w:lsdException w:name="Table Elegant" w:semiHidden="1" w:unhideWhenUsed="1"/>
     <w:lsdException w:name="Table Professional" w:semiHidden="1" w:unhideWhenUsed="1"/>
-    <w:lsdException w:name="Table Subtle 1" w:semiHidden="1" w:unhideWhenUsed="1"/>
     <w:lsdException w:name="Table Subtle 2" w:semiHidden="1" w:unhideWhenUsed="1"/>
     <w:lsdException w:name="Table Web 1" w:semiHidden="1" w:unhideWhenUsed="1"/>
-    <w:lsdException w:name="Table Web 2" w:semiHidden="1" w:unhideWhenUsed="1"/>
-    <w:lsdException w:name="Table Web 3" w:semiHidden="1" w:unhideWhenUsed="1"/>
     <w:lsdException w:name="Balloon Text" w:semiHidden="1" w:unhideWhenUsed="1"/>
     <w:lsdException w:name="Table Grid" w:uiPriority="39"/>
     <w:lsdException w:name="Table Theme" w:semiHidden="1" w:unhideWhenUsed="1"/>
@@ -1232,6 +1379,11 @@
     <w:lsdException w:name="List Table 5 Dark Accent 6" w:uiPriority="50"/>
     <w:lsdException w:name="List Table 6 Colorful Accent 6" w:uiPriority="51"/>
     <w:lsdException w:name="List Table 7 Colorful Accent 6" w:uiPriority="52"/>
+    <w:lsdException w:name="Mention" w:semiHidden="1" w:unhideWhenUsed="1"/>
+    <w:lsdException w:name="Smart Hyperlink" w:semiHidden="1" w:unhideWhenUsed="1"/>
+    <w:lsdException w:name="Hashtag" w:semiHidden="1" w:unhideWhenUsed="1"/>
+    <w:lsdException w:name="Unresolved Mention" w:semiHidden="1" w:unhideWhenUsed="1"/>
+    <w:lsdException w:name="Smart Link" w:semiHidden="1" w:unhideWhenUsed="1"/>
   </w:latentStyles>
   <w:style w:type="paragraph" w:default="1" w:styleId="Normal">
     <w:name w:val="Normal"/>

</xml_diff>

<commit_message>
Updated diagram and Implementation section
</commit_message>
<xml_diff>
--- a/Project_Specification_v1.0.docx
+++ b/Project_Specification_v1.0.docx
@@ -1,6 +1,6 @@
 
 <file path=word/document.xml><?xml version="1.0" encoding="utf-8"?>
-<w:document xmlns:wpc="http://schemas.microsoft.com/office/word/2010/wordprocessingCanvas" xmlns:cx="http://schemas.microsoft.com/office/drawing/2014/chartex" xmlns:cx1="http://schemas.microsoft.com/office/drawing/2015/9/8/chartex" xmlns:cx2="http://schemas.microsoft.com/office/drawing/2015/10/21/chartex" xmlns:cx3="http://schemas.microsoft.com/office/drawing/2016/5/9/chartex" xmlns:cx4="http://schemas.microsoft.com/office/drawing/2016/5/10/chartex" xmlns:cx5="http://schemas.microsoft.com/office/drawing/2016/5/11/chartex" xmlns:cx6="http://schemas.microsoft.com/office/drawing/2016/5/12/chartex" xmlns:cx7="http://schemas.microsoft.com/office/drawing/2016/5/13/chartex" xmlns:cx8="http://schemas.microsoft.com/office/drawing/2016/5/14/chartex" xmlns:mc="http://schemas.openxmlformats.org/markup-compatibility/2006" xmlns:aink="http://schemas.microsoft.com/office/drawing/2016/ink" xmlns:am3d="http://schemas.microsoft.com/office/drawing/2017/model3d" xmlns:o="urn:schemas-microsoft-com:office:office" xmlns:r="http://schemas.openxmlformats.org/officeDocument/2006/relationships" xmlns:m="http://schemas.openxmlformats.org/officeDocument/2006/math" xmlns:v="urn:schemas-microsoft-com:vml" xmlns:wp14="http://schemas.microsoft.com/office/word/2010/wordprocessingDrawing" xmlns:wp="http://schemas.openxmlformats.org/drawingml/2006/wordprocessingDrawing" xmlns:w10="urn:schemas-microsoft-com:office:word" xmlns:w="http://schemas.openxmlformats.org/wordprocessingml/2006/main" xmlns:w14="http://schemas.microsoft.com/office/word/2010/wordml" xmlns:w15="http://schemas.microsoft.com/office/word/2012/wordml" xmlns:w16cex="http://schemas.microsoft.com/office/word/2018/wordml/cex" xmlns:w16cid="http://schemas.microsoft.com/office/word/2016/wordml/cid" xmlns:w16="http://schemas.microsoft.com/office/word/2018/wordml" xmlns:w16se="http://schemas.microsoft.com/office/word/2015/wordml/symex" xmlns:wpg="http://schemas.microsoft.com/office/word/2010/wordprocessingGroup" xmlns:wpi="http://schemas.microsoft.com/office/word/2010/wordprocessingInk" xmlns:wne="http://schemas.microsoft.com/office/word/2006/wordml" xmlns:wps="http://schemas.microsoft.com/office/word/2010/wordprocessingShape" mc:Ignorable="w14 w15 w16se w16cid w16 w16cex wp14">
+<w:document xmlns:wpc="http://schemas.microsoft.com/office/word/2010/wordprocessingCanvas" xmlns:cx="http://schemas.microsoft.com/office/drawing/2014/chartex" xmlns:cx1="http://schemas.microsoft.com/office/drawing/2015/9/8/chartex" xmlns:mc="http://schemas.openxmlformats.org/markup-compatibility/2006" xmlns:o="urn:schemas-microsoft-com:office:office" xmlns:r="http://schemas.openxmlformats.org/officeDocument/2006/relationships" xmlns:m="http://schemas.openxmlformats.org/officeDocument/2006/math" xmlns:v="urn:schemas-microsoft-com:vml" xmlns:wp14="http://schemas.microsoft.com/office/word/2010/wordprocessingDrawing" xmlns:wp="http://schemas.openxmlformats.org/drawingml/2006/wordprocessingDrawing" xmlns:w10="urn:schemas-microsoft-com:office:word" xmlns:w="http://schemas.openxmlformats.org/wordprocessingml/2006/main" xmlns:w14="http://schemas.microsoft.com/office/word/2010/wordml" xmlns:w15="http://schemas.microsoft.com/office/word/2012/wordml" xmlns:w16se="http://schemas.microsoft.com/office/word/2015/wordml/symex" xmlns:wpg="http://schemas.microsoft.com/office/word/2010/wordprocessingGroup" xmlns:wpi="http://schemas.microsoft.com/office/word/2010/wordprocessingInk" xmlns:wne="http://schemas.microsoft.com/office/word/2006/wordml" xmlns:wps="http://schemas.microsoft.com/office/word/2010/wordprocessingShape" mc:Ignorable="w14 w15 w16se wp14">
   <w:body>
     <w:p>
       <w:pPr>
@@ -436,6 +436,8 @@
           <w:szCs w:val="22"/>
         </w:rPr>
       </w:pPr>
+      <w:bookmarkStart w:id="0" w:name="_GoBack"/>
+      <w:bookmarkEnd w:id="0"/>
     </w:p>
     <w:p>
       <w:pPr>
@@ -497,7 +499,29 @@
           <w:sz w:val="22"/>
           <w:szCs w:val="22"/>
         </w:rPr>
-        <w:t>……….</w:t>
+        <w:t xml:space="preserve">Users will be stored in a MySQL </w:t>
+      </w:r>
+      <w:r>
+        <w:rPr>
+          <w:sz w:val="22"/>
+          <w:szCs w:val="22"/>
+        </w:rPr>
+        <w:t xml:space="preserve">database. For this, we will use Amazon RDS (Relational Database Service) which will host our user’s database. And again, using the </w:t>
+      </w:r>
+      <w:r>
+        <w:rPr>
+          <w:i/>
+          <w:sz w:val="22"/>
+          <w:szCs w:val="22"/>
+        </w:rPr>
+        <w:t>boto3</w:t>
+      </w:r>
+      <w:r>
+        <w:rPr>
+          <w:sz w:val="22"/>
+          <w:szCs w:val="22"/>
+        </w:rPr>
+        <w:t xml:space="preserve"> API, we will be able to access and edit the database from the app.</w:t>
       </w:r>
     </w:p>
     <w:p>
@@ -518,6 +542,7 @@
         </w:numPr>
       </w:pPr>
       <w:r>
+        <w:lastRenderedPageBreak/>
         <w:t>Graphical Representation of Components</w:t>
       </w:r>
     </w:p>
@@ -526,7 +551,7 @@
         <w:rPr>
           <w:noProof/>
         </w:rPr>
-        <w:pict w14:anchorId="1892E75A">
+        <w:pict w14:anchorId="35910106">
           <v:shapetype id="_x0000_t75" coordsize="21600,21600" o:spt="75" o:preferrelative="t" path="m@4@5l@4@11@9@11@9@5xe" filled="f" stroked="f">
             <v:stroke joinstyle="miter"/>
             <v:formulas>
@@ -546,8 +571,8 @@
             <v:path o:extrusionok="f" gradientshapeok="t" o:connecttype="rect"/>
             <o:lock v:ext="edit" aspectratio="t"/>
           </v:shapetype>
-          <v:shape id="_x0000_i1025" type="#_x0000_t75" alt="" style="width:377.85pt;height:224.95pt;mso-width-percent:0;mso-height-percent:0;mso-width-percent:0;mso-height-percent:0">
-            <v:imagedata r:id="rId5" o:title="Blank diagram"/>
+          <v:shape id="_x0000_i1027" type="#_x0000_t75" style="width:378pt;height:225pt">
+            <v:imagedata r:id="rId5" o:title="Blank diagram (1)"/>
           </v:shape>
         </w:pict>
       </w:r>
@@ -562,7 +587,6 @@
         </w:numPr>
       </w:pPr>
       <w:r>
-        <w:lastRenderedPageBreak/>
         <w:t>Database Schema</w:t>
       </w:r>
     </w:p>
@@ -718,7 +742,7 @@
 </file>
 
 <file path=word/numbering.xml><?xml version="1.0" encoding="utf-8"?>
-<w:numbering xmlns:wpc="http://schemas.microsoft.com/office/word/2010/wordprocessingCanvas" xmlns:cx="http://schemas.microsoft.com/office/drawing/2014/chartex" xmlns:cx1="http://schemas.microsoft.com/office/drawing/2015/9/8/chartex" xmlns:cx2="http://schemas.microsoft.com/office/drawing/2015/10/21/chartex" xmlns:cx3="http://schemas.microsoft.com/office/drawing/2016/5/9/chartex" xmlns:cx4="http://schemas.microsoft.com/office/drawing/2016/5/10/chartex" xmlns:cx5="http://schemas.microsoft.com/office/drawing/2016/5/11/chartex" xmlns:cx6="http://schemas.microsoft.com/office/drawing/2016/5/12/chartex" xmlns:cx7="http://schemas.microsoft.com/office/drawing/2016/5/13/chartex" xmlns:cx8="http://schemas.microsoft.com/office/drawing/2016/5/14/chartex" xmlns:mc="http://schemas.openxmlformats.org/markup-compatibility/2006" xmlns:aink="http://schemas.microsoft.com/office/drawing/2016/ink" xmlns:am3d="http://schemas.microsoft.com/office/drawing/2017/model3d" xmlns:o="urn:schemas-microsoft-com:office:office" xmlns:r="http://schemas.openxmlformats.org/officeDocument/2006/relationships" xmlns:m="http://schemas.openxmlformats.org/officeDocument/2006/math" xmlns:v="urn:schemas-microsoft-com:vml" xmlns:wp14="http://schemas.microsoft.com/office/word/2010/wordprocessingDrawing" xmlns:wp="http://schemas.openxmlformats.org/drawingml/2006/wordprocessingDrawing" xmlns:w10="urn:schemas-microsoft-com:office:word" xmlns:w="http://schemas.openxmlformats.org/wordprocessingml/2006/main" xmlns:w14="http://schemas.microsoft.com/office/word/2010/wordml" xmlns:w15="http://schemas.microsoft.com/office/word/2012/wordml" xmlns:w16cex="http://schemas.microsoft.com/office/word/2018/wordml/cex" xmlns:w16cid="http://schemas.microsoft.com/office/word/2016/wordml/cid" xmlns:w16="http://schemas.microsoft.com/office/word/2018/wordml" xmlns:w16se="http://schemas.microsoft.com/office/word/2015/wordml/symex" xmlns:wpg="http://schemas.microsoft.com/office/word/2010/wordprocessingGroup" xmlns:wpi="http://schemas.microsoft.com/office/word/2010/wordprocessingInk" xmlns:wne="http://schemas.microsoft.com/office/word/2006/wordml" xmlns:wps="http://schemas.microsoft.com/office/word/2010/wordprocessingShape" mc:Ignorable="w14 w15 w16se w16cid w16 w16cex wp14">
+<w:numbering xmlns:wpc="http://schemas.microsoft.com/office/word/2010/wordprocessingCanvas" xmlns:cx="http://schemas.microsoft.com/office/drawing/2014/chartex" xmlns:cx1="http://schemas.microsoft.com/office/drawing/2015/9/8/chartex" xmlns:mc="http://schemas.openxmlformats.org/markup-compatibility/2006" xmlns:o="urn:schemas-microsoft-com:office:office" xmlns:r="http://schemas.openxmlformats.org/officeDocument/2006/relationships" xmlns:m="http://schemas.openxmlformats.org/officeDocument/2006/math" xmlns:v="urn:schemas-microsoft-com:vml" xmlns:wp14="http://schemas.microsoft.com/office/word/2010/wordprocessingDrawing" xmlns:wp="http://schemas.openxmlformats.org/drawingml/2006/wordprocessingDrawing" xmlns:w10="urn:schemas-microsoft-com:office:word" xmlns:w="http://schemas.openxmlformats.org/wordprocessingml/2006/main" xmlns:w14="http://schemas.microsoft.com/office/word/2010/wordml" xmlns:w15="http://schemas.microsoft.com/office/word/2012/wordml" xmlns:w16se="http://schemas.microsoft.com/office/word/2015/wordml/symex" xmlns:wpg="http://schemas.microsoft.com/office/word/2010/wordprocessingGroup" xmlns:wpi="http://schemas.microsoft.com/office/word/2010/wordprocessingInk" xmlns:wne="http://schemas.microsoft.com/office/word/2006/wordml" xmlns:wps="http://schemas.microsoft.com/office/word/2010/wordprocessingShape" mc:Ignorable="w14 w15 w16se wp14">
   <w:abstractNum w:abstractNumId="0" w15:restartNumberingAfterBreak="0">
     <w:nsid w:val="0437591E"/>
     <w:multiLevelType w:val="hybridMultilevel"/>
@@ -999,7 +1023,7 @@
 </file>
 
 <file path=word/styles.xml><?xml version="1.0" encoding="utf-8"?>
-<w:styles xmlns:mc="http://schemas.openxmlformats.org/markup-compatibility/2006" xmlns:r="http://schemas.openxmlformats.org/officeDocument/2006/relationships" xmlns:w="http://schemas.openxmlformats.org/wordprocessingml/2006/main" xmlns:w14="http://schemas.microsoft.com/office/word/2010/wordml" xmlns:w15="http://schemas.microsoft.com/office/word/2012/wordml" xmlns:w16cex="http://schemas.microsoft.com/office/word/2018/wordml/cex" xmlns:w16cid="http://schemas.microsoft.com/office/word/2016/wordml/cid" xmlns:w16="http://schemas.microsoft.com/office/word/2018/wordml" xmlns:w16se="http://schemas.microsoft.com/office/word/2015/wordml/symex" mc:Ignorable="w14 w15 w16se w16cid w16 w16cex">
+<w:styles xmlns:mc="http://schemas.openxmlformats.org/markup-compatibility/2006" xmlns:r="http://schemas.openxmlformats.org/officeDocument/2006/relationships" xmlns:w="http://schemas.openxmlformats.org/wordprocessingml/2006/main" xmlns:w14="http://schemas.microsoft.com/office/word/2010/wordml" xmlns:w15="http://schemas.microsoft.com/office/word/2012/wordml" xmlns:w16se="http://schemas.microsoft.com/office/word/2015/wordml/symex" mc:Ignorable="w14 w15 w16se">
   <w:docDefaults>
     <w:rPrDefault>
       <w:rPr>
@@ -1011,7 +1035,7 @@
     </w:rPrDefault>
     <w:pPrDefault/>
   </w:docDefaults>
-  <w:latentStyles w:defLockedState="0" w:defUIPriority="99" w:defSemiHidden="0" w:defUnhideWhenUsed="0" w:defQFormat="0" w:count="376">
+  <w:latentStyles w:defLockedState="0" w:defUIPriority="99" w:defSemiHidden="0" w:defUnhideWhenUsed="0" w:defQFormat="0" w:count="371">
     <w:lsdException w:name="Normal" w:uiPriority="0" w:qFormat="1"/>
     <w:lsdException w:name="heading 1" w:uiPriority="9" w:qFormat="1"/>
     <w:lsdException w:name="heading 2" w:semiHidden="1" w:uiPriority="9" w:unhideWhenUsed="1" w:qFormat="1"/>
@@ -1117,6 +1141,7 @@
     <w:lsdException w:name="HTML Sample" w:semiHidden="1" w:unhideWhenUsed="1"/>
     <w:lsdException w:name="HTML Typewriter" w:semiHidden="1" w:unhideWhenUsed="1"/>
     <w:lsdException w:name="HTML Variable" w:semiHidden="1" w:unhideWhenUsed="1"/>
+    <w:lsdException w:name="Normal Table" w:semiHidden="1" w:unhideWhenUsed="1"/>
     <w:lsdException w:name="annotation subject" w:semiHidden="1" w:unhideWhenUsed="1"/>
     <w:lsdException w:name="No List" w:semiHidden="1" w:unhideWhenUsed="1"/>
     <w:lsdException w:name="Outline List 1" w:semiHidden="1" w:unhideWhenUsed="1"/>
@@ -1159,8 +1184,11 @@
     <w:lsdException w:name="Table Contemporary" w:semiHidden="1" w:unhideWhenUsed="1"/>
     <w:lsdException w:name="Table Elegant" w:semiHidden="1" w:unhideWhenUsed="1"/>
     <w:lsdException w:name="Table Professional" w:semiHidden="1" w:unhideWhenUsed="1"/>
+    <w:lsdException w:name="Table Subtle 1" w:semiHidden="1" w:unhideWhenUsed="1"/>
     <w:lsdException w:name="Table Subtle 2" w:semiHidden="1" w:unhideWhenUsed="1"/>
     <w:lsdException w:name="Table Web 1" w:semiHidden="1" w:unhideWhenUsed="1"/>
+    <w:lsdException w:name="Table Web 2" w:semiHidden="1" w:unhideWhenUsed="1"/>
+    <w:lsdException w:name="Table Web 3" w:semiHidden="1" w:unhideWhenUsed="1"/>
     <w:lsdException w:name="Balloon Text" w:semiHidden="1" w:unhideWhenUsed="1"/>
     <w:lsdException w:name="Table Grid" w:uiPriority="39"/>
     <w:lsdException w:name="Table Theme" w:semiHidden="1" w:unhideWhenUsed="1"/>
@@ -1379,11 +1407,6 @@
     <w:lsdException w:name="List Table 5 Dark Accent 6" w:uiPriority="50"/>
     <w:lsdException w:name="List Table 6 Colorful Accent 6" w:uiPriority="51"/>
     <w:lsdException w:name="List Table 7 Colorful Accent 6" w:uiPriority="52"/>
-    <w:lsdException w:name="Mention" w:semiHidden="1" w:unhideWhenUsed="1"/>
-    <w:lsdException w:name="Smart Hyperlink" w:semiHidden="1" w:unhideWhenUsed="1"/>
-    <w:lsdException w:name="Hashtag" w:semiHidden="1" w:unhideWhenUsed="1"/>
-    <w:lsdException w:name="Unresolved Mention" w:semiHidden="1" w:unhideWhenUsed="1"/>
-    <w:lsdException w:name="Smart Link" w:semiHidden="1" w:unhideWhenUsed="1"/>
   </w:latentStyles>
   <w:style w:type="paragraph" w:default="1" w:styleId="Normal">
     <w:name w:val="Normal"/>

</xml_diff>